<commit_message>
Update resume, library versions
</commit_message>
<xml_diff>
--- a/Resume.docx
+++ b/Resume.docx
@@ -33,101 +33,51 @@
         </w:tabs>
         <w:rPr>
           <w:rFonts w:ascii="Times New Roman" w:hAnsi="Times New Roman"/>
-          <w:b/>
-          <w:bCs/>
-          <w:sz w:val="24"/>
-          <w:u w:val="single"/>
-        </w:rPr>
-      </w:pPr>
-      <w:r>
-        <w:rPr>
-          <w:rFonts w:ascii="Times New Roman" w:hAnsi="Times New Roman"/>
-          <w:b/>
-          <w:bCs/>
-          <w:sz w:val="24"/>
-          <w:u w:val="single"/>
-        </w:rPr>
-        <w:t>O</w:t>
-      </w:r>
-      <w:r>
-        <w:rPr>
-          <w:rFonts w:ascii="Times New Roman" w:hAnsi="Times New Roman"/>
-          <w:b/>
-          <w:bCs/>
-          <w:sz w:val="24"/>
-          <w:u w:val="single"/>
-        </w:rPr>
-        <w:t>BJECTIVE</w:t>
-      </w:r>
-      <w:r>
-        <w:rPr>
-          <w:rFonts w:ascii="Times New Roman" w:hAnsi="Times New Roman"/>
-          <w:b/>
-          <w:bCs/>
-          <w:sz w:val="24"/>
-          <w:u w:val="single"/>
+          <w:sz w:val="24"/>
+        </w:rPr>
+      </w:pPr>
+      <w:r>
+        <w:rPr>
+          <w:rFonts w:ascii="Times New Roman" w:hAnsi="Times New Roman"/>
+          <w:sz w:val="24"/>
+        </w:rPr>
+        <w:t>116 Flatwood Trail</w:t>
+      </w:r>
+      <w:r>
+        <w:rPr>
+          <w:rFonts w:ascii="Times New Roman" w:hAnsi="Times New Roman"/>
+          <w:sz w:val="24"/>
         </w:rPr>
         <w:tab/>
       </w:r>
-    </w:p>
-    <w:p>
-      <w:pPr>
-        <w:spacing w:before="120"/>
-        <w:rPr>
-          <w:rFonts w:ascii="Times New Roman" w:hAnsi="Times New Roman"/>
-          <w:sz w:val="24"/>
-        </w:rPr>
-      </w:pPr>
-      <w:r>
-        <w:rPr>
-          <w:rFonts w:ascii="Times New Roman" w:hAnsi="Times New Roman"/>
-          <w:sz w:val="24"/>
-        </w:rPr>
-        <w:t xml:space="preserve">Software Engineer </w:t>
-      </w:r>
-      <w:r>
-        <w:rPr>
-          <w:rFonts w:ascii="Times New Roman" w:hAnsi="Times New Roman"/>
-          <w:sz w:val="24"/>
-        </w:rPr>
-        <w:t xml:space="preserve">seeking </w:t>
-      </w:r>
-      <w:r>
-        <w:rPr>
-          <w:rFonts w:ascii="Times New Roman" w:hAnsi="Times New Roman"/>
-          <w:sz w:val="24"/>
-        </w:rPr>
-        <w:t>work</w:t>
-      </w:r>
-      <w:r>
-        <w:rPr>
-          <w:rFonts w:ascii="Times New Roman" w:hAnsi="Times New Roman"/>
-          <w:sz w:val="24"/>
-        </w:rPr>
-        <w:t xml:space="preserve"> in which to apply skills and knowledge le</w:t>
-      </w:r>
-      <w:r>
-        <w:rPr>
-          <w:rFonts w:ascii="Times New Roman" w:hAnsi="Times New Roman"/>
-          <w:sz w:val="24"/>
-        </w:rPr>
-        <w:t xml:space="preserve">arned from classes </w:t>
-      </w:r>
-      <w:r>
-        <w:rPr>
-          <w:rFonts w:ascii="Times New Roman" w:hAnsi="Times New Roman"/>
-          <w:sz w:val="24"/>
-        </w:rPr>
-        <w:t>and previous work experience</w:t>
-      </w:r>
-    </w:p>
-    <w:p>
-      <w:pPr>
-        <w:rPr>
-          <w:rFonts w:ascii="Times New Roman" w:hAnsi="Times New Roman"/>
-          <w:sz w:val="24"/>
-        </w:rPr>
-      </w:pPr>
+      <w:r>
+        <w:rPr>
+          <w:rFonts w:ascii="Times New Roman" w:hAnsi="Times New Roman"/>
+          <w:sz w:val="24"/>
+        </w:rPr>
+        <w:t xml:space="preserve">(678) </w:t>
+      </w:r>
+      <w:r>
+        <w:rPr>
+          <w:rFonts w:ascii="Times New Roman" w:hAnsi="Times New Roman"/>
+          <w:sz w:val="24"/>
+        </w:rPr>
+        <w:t>653</w:t>
+      </w:r>
+      <w:r>
+        <w:rPr>
+          <w:rFonts w:ascii="Times New Roman" w:hAnsi="Times New Roman"/>
+          <w:sz w:val="24"/>
+        </w:rPr>
+        <w:t>-</w:t>
+      </w:r>
+      <w:r>
+        <w:rPr>
+          <w:rFonts w:ascii="Times New Roman" w:hAnsi="Times New Roman"/>
+          <w:sz w:val="24"/>
+        </w:rPr>
+        <w:t>6762</w:t>
+      </w:r>
     </w:p>
     <w:p>
       <w:pPr>
@@ -136,239 +86,35 @@
         </w:tabs>
         <w:rPr>
           <w:rFonts w:ascii="Times New Roman" w:hAnsi="Times New Roman"/>
-          <w:b/>
-          <w:bCs/>
-          <w:sz w:val="24"/>
-          <w:u w:val="single"/>
-        </w:rPr>
-      </w:pPr>
-      <w:r>
-        <w:rPr>
-          <w:rFonts w:ascii="Times New Roman" w:hAnsi="Times New Roman"/>
-          <w:b/>
-          <w:bCs/>
-          <w:sz w:val="24"/>
-          <w:u w:val="single"/>
-        </w:rPr>
-        <w:t>E</w:t>
-      </w:r>
-      <w:r>
-        <w:rPr>
-          <w:rFonts w:ascii="Times New Roman" w:hAnsi="Times New Roman"/>
-          <w:b/>
-          <w:bCs/>
-          <w:sz w:val="24"/>
-          <w:u w:val="single"/>
-        </w:rPr>
-        <w:t>DUCATION</w:t>
-      </w:r>
-      <w:r>
-        <w:rPr>
-          <w:rFonts w:ascii="Times New Roman" w:hAnsi="Times New Roman"/>
-          <w:b/>
-          <w:bCs/>
-          <w:sz w:val="24"/>
-          <w:u w:val="single"/>
+          <w:sz w:val="24"/>
+        </w:rPr>
+      </w:pPr>
+      <w:r>
+        <w:rPr>
+          <w:rFonts w:ascii="Times New Roman" w:hAnsi="Times New Roman"/>
+          <w:sz w:val="24"/>
+        </w:rPr>
+        <w:t>Marietta, GA 30066</w:t>
+      </w:r>
+      <w:r>
+        <w:rPr>
+          <w:rFonts w:ascii="Times New Roman" w:hAnsi="Times New Roman"/>
+          <w:sz w:val="24"/>
         </w:rPr>
         <w:tab/>
       </w:r>
-    </w:p>
-    <w:p>
-      <w:pPr>
-        <w:tabs>
-          <w:tab w:val="left" w:pos="7560"/>
-          <w:tab w:val="right" w:pos="9900"/>
-        </w:tabs>
-        <w:spacing w:before="120"/>
-        <w:rPr>
-          <w:rFonts w:ascii="Times New Roman" w:hAnsi="Times New Roman"/>
-          <w:bCs/>
-          <w:sz w:val="24"/>
-        </w:rPr>
-      </w:pPr>
-      <w:r>
-        <w:rPr>
-          <w:rFonts w:ascii="Times New Roman" w:hAnsi="Times New Roman"/>
-          <w:b/>
-          <w:bCs/>
-          <w:sz w:val="24"/>
-        </w:rPr>
-        <w:t>BS in Software Engineering</w:t>
-      </w:r>
-      <w:r>
-        <w:rPr>
-          <w:rFonts w:ascii="Times New Roman" w:hAnsi="Times New Roman"/>
-          <w:b/>
-          <w:bCs/>
-          <w:sz w:val="24"/>
-        </w:rPr>
-        <w:t xml:space="preserve">, </w:t>
-      </w:r>
-      <w:r>
-        <w:rPr>
-          <w:rFonts w:ascii="Times New Roman" w:hAnsi="Times New Roman"/>
-          <w:b/>
-          <w:bCs/>
-          <w:sz w:val="24"/>
-        </w:rPr>
-        <w:t>Minor</w:t>
-      </w:r>
-      <w:r>
-        <w:rPr>
-          <w:rFonts w:ascii="Times New Roman" w:hAnsi="Times New Roman"/>
-          <w:b/>
-          <w:bCs/>
-          <w:sz w:val="24"/>
-        </w:rPr>
-        <w:t>s</w:t>
-      </w:r>
-      <w:r>
-        <w:rPr>
-          <w:rFonts w:ascii="Times New Roman" w:hAnsi="Times New Roman"/>
-          <w:b/>
-          <w:bCs/>
-          <w:sz w:val="24"/>
-        </w:rPr>
-        <w:t xml:space="preserve"> </w:t>
-      </w:r>
-      <w:r>
-        <w:rPr>
-          <w:rFonts w:ascii="Times New Roman" w:hAnsi="Times New Roman"/>
-          <w:b/>
-          <w:bCs/>
-          <w:sz w:val="24"/>
-        </w:rPr>
-        <w:t xml:space="preserve">in </w:t>
-      </w:r>
-      <w:r>
-        <w:rPr>
-          <w:rFonts w:ascii="Times New Roman" w:hAnsi="Times New Roman"/>
-          <w:b/>
-          <w:bCs/>
-          <w:sz w:val="24"/>
-        </w:rPr>
-        <w:t>Mathematics</w:t>
-      </w:r>
-      <w:r>
-        <w:rPr>
-          <w:rFonts w:ascii="Times New Roman" w:hAnsi="Times New Roman"/>
-          <w:b/>
-          <w:bCs/>
-          <w:sz w:val="24"/>
-        </w:rPr>
-        <w:t>, Computer Science</w:t>
-      </w:r>
-      <w:r>
-        <w:rPr>
-          <w:rFonts w:ascii="Times New Roman" w:hAnsi="Times New Roman"/>
-          <w:b/>
-          <w:bCs/>
-          <w:sz w:val="24"/>
-        </w:rPr>
-        <w:tab/>
-      </w:r>
-      <w:r>
-        <w:rPr>
-          <w:rFonts w:ascii="Times New Roman" w:hAnsi="Times New Roman"/>
-          <w:b/>
-          <w:bCs/>
-          <w:sz w:val="24"/>
-        </w:rPr>
-        <w:tab/>
-      </w:r>
-      <w:r>
-        <w:rPr>
-          <w:rFonts w:ascii="Times New Roman" w:hAnsi="Times New Roman"/>
-          <w:bCs/>
-          <w:sz w:val="24"/>
-        </w:rPr>
-        <w:t>May</w:t>
-      </w:r>
-      <w:r>
-        <w:rPr>
-          <w:rFonts w:ascii="Times New Roman" w:hAnsi="Times New Roman"/>
-          <w:bCs/>
-          <w:sz w:val="24"/>
-        </w:rPr>
-        <w:t>,</w:t>
-      </w:r>
-      <w:r>
-        <w:rPr>
-          <w:rFonts w:ascii="Times New Roman" w:hAnsi="Times New Roman"/>
-          <w:bCs/>
-          <w:sz w:val="24"/>
-        </w:rPr>
-        <w:t xml:space="preserve"> 2013</w:t>
-      </w:r>
-    </w:p>
-    <w:p>
-      <w:pPr>
-        <w:tabs>
-          <w:tab w:val="left" w:pos="6390"/>
-          <w:tab w:val="right" w:pos="9900"/>
-        </w:tabs>
-        <w:rPr>
-          <w:rFonts w:ascii="Times New Roman" w:hAnsi="Times New Roman"/>
-          <w:bCs/>
-          <w:sz w:val="24"/>
-        </w:rPr>
-      </w:pPr>
-      <w:r>
-        <w:rPr>
-          <w:rFonts w:ascii="Times New Roman" w:hAnsi="Times New Roman"/>
-          <w:bCs/>
-          <w:sz w:val="24"/>
-        </w:rPr>
-        <w:t>Southern Polytechnic State University</w:t>
-      </w:r>
-      <w:r>
-        <w:rPr>
-          <w:rFonts w:ascii="Times New Roman" w:hAnsi="Times New Roman"/>
-          <w:bCs/>
-          <w:sz w:val="24"/>
-        </w:rPr>
-        <w:t>, Marietta, GA</w:t>
-      </w:r>
-      <w:r>
-        <w:rPr>
-          <w:rFonts w:ascii="Times New Roman" w:hAnsi="Times New Roman"/>
-          <w:b/>
-          <w:bCs/>
-          <w:sz w:val="24"/>
-        </w:rPr>
-        <w:t xml:space="preserve"> </w:t>
-      </w:r>
-      <w:r>
-        <w:rPr>
-          <w:rFonts w:ascii="Times New Roman" w:hAnsi="Times New Roman"/>
-          <w:b/>
-          <w:bCs/>
-          <w:sz w:val="24"/>
-        </w:rPr>
-        <w:tab/>
-      </w:r>
-      <w:r>
-        <w:rPr>
-          <w:rFonts w:ascii="Times New Roman" w:hAnsi="Times New Roman"/>
-          <w:bCs/>
-          <w:sz w:val="24"/>
-        </w:rPr>
-        <w:t>GPA 3</w:t>
-      </w:r>
-      <w:r>
-        <w:rPr>
-          <w:rFonts w:ascii="Times New Roman" w:hAnsi="Times New Roman"/>
-          <w:bCs/>
-          <w:sz w:val="24"/>
-        </w:rPr>
-        <w:t>.73</w:t>
-      </w:r>
-    </w:p>
-    <w:p>
-      <w:pPr>
-        <w:rPr>
-          <w:rFonts w:ascii="Times New Roman" w:hAnsi="Times New Roman"/>
-          <w:bCs/>
+      <w:r>
+        <w:rPr>
+          <w:rFonts w:ascii="Times New Roman" w:hAnsi="Times New Roman"/>
+          <w:sz w:val="24"/>
+        </w:rPr>
+        <w:t>fmorel90@gmail.com</w:t>
+      </w:r>
+    </w:p>
+    <w:p>
+      <w:pPr>
+        <w:rPr>
+          <w:rFonts w:ascii="Times New Roman" w:hAnsi="Times New Roman"/>
           <w:sz w:val="24"/>
         </w:rPr>
       </w:pPr>
@@ -543,7 +289,23 @@
           <w:bCs/>
           <w:sz w:val="24"/>
         </w:rPr>
-        <w:t xml:space="preserve"> and facilitate reporting our energy status for the measure mandated by Executive Order 13423</w:t>
+        <w:t xml:space="preserve"> and facilitate reporting our energy status for the measure</w:t>
+      </w:r>
+      <w:r>
+        <w:rPr>
+          <w:rFonts w:ascii="Times New Roman" w:hAnsi="Times New Roman"/>
+          <w:bCs/>
+          <w:sz w:val="24"/>
+        </w:rPr>
+        <w:t>s</w:t>
+      </w:r>
+      <w:r>
+        <w:rPr>
+          <w:rFonts w:ascii="Times New Roman" w:hAnsi="Times New Roman"/>
+          <w:bCs/>
+          <w:sz w:val="24"/>
+        </w:rPr>
+        <w:t xml:space="preserve"> mandated by Executive Order 13423</w:t>
       </w:r>
       <w:r>
         <w:rPr>
@@ -568,6 +330,14 @@
           <w:sz w:val="24"/>
         </w:rPr>
         <w:t xml:space="preserve"> imports utility data from </w:t>
+      </w:r>
+      <w:r>
+        <w:rPr>
+          <w:rFonts w:ascii="Times New Roman" w:hAnsi="Times New Roman"/>
+          <w:bCs/>
+          <w:sz w:val="24"/>
+        </w:rPr>
+        <w:t xml:space="preserve">a </w:t>
       </w:r>
       <w:r>
         <w:rPr>
@@ -652,7 +422,16 @@
           <w:i/>
           <w:sz w:val="24"/>
         </w:rPr>
-        <w:t xml:space="preserve">Technical environment: </w:t>
+        <w:t>Technologies</w:t>
+      </w:r>
+      <w:r>
+        <w:rPr>
+          <w:rFonts w:ascii="Times New Roman" w:hAnsi="Times New Roman"/>
+          <w:bCs/>
+          <w:i/>
+          <w:sz w:val="24"/>
+        </w:rPr>
+        <w:t xml:space="preserve">: </w:t>
       </w:r>
       <w:r>
         <w:rPr>
@@ -717,6 +496,14 @@
           <w:sz w:val="24"/>
         </w:rPr>
         <w:t>CSS</w:t>
+      </w:r>
+      <w:r>
+        <w:rPr>
+          <w:rFonts w:ascii="Times New Roman" w:hAnsi="Times New Roman"/>
+          <w:bCs/>
+          <w:sz w:val="24"/>
+        </w:rPr>
+        <w:t>, JSON</w:t>
       </w:r>
     </w:p>
     <w:p>
@@ -824,7 +611,7 @@
           <w:bCs/>
           <w:sz w:val="24"/>
         </w:rPr>
-        <w:t>, Nov 2014 – Now</w:t>
+        <w:t>, Nov 2014</w:t>
       </w:r>
     </w:p>
     <w:p>
@@ -914,6 +701,30 @@
           <w:sz w:val="24"/>
         </w:rPr>
         <w:t>. While it was initially a PowerShell scheduled task due to limited technical tools, I eventually built a more robust Windows service to restart the BAS as needed to resolve issues.</w:t>
+      </w:r>
+      <w:r>
+        <w:rPr>
+          <w:rFonts w:ascii="Times New Roman" w:hAnsi="Times New Roman"/>
+          <w:bCs/>
+          <w:sz w:val="24"/>
+        </w:rPr>
+        <w:t xml:space="preserve"> Previously, the BAS would occasionally fail at night and fail to start up the chiller plant or boiler to bring the building back to normal occupied temperatures in the morning without a local mechanic checking on it. Now, </w:t>
+      </w:r>
+      <w:r>
+        <w:rPr>
+          <w:rFonts w:ascii="Times New Roman" w:hAnsi="Times New Roman"/>
+          <w:bCs/>
+          <w:sz w:val="24"/>
+        </w:rPr>
+        <w:t>failures are resolved before anyone in the build</w:t>
+      </w:r>
+      <w:r>
+        <w:rPr>
+          <w:rFonts w:ascii="Times New Roman" w:hAnsi="Times New Roman"/>
+          <w:bCs/>
+          <w:sz w:val="24"/>
+        </w:rPr>
+        <w:t>ing notices a change in comfort which is especially important for federal courthouses.</w:t>
       </w:r>
     </w:p>
     <w:p>
@@ -934,7 +745,16 @@
           <w:i/>
           <w:sz w:val="24"/>
         </w:rPr>
-        <w:t xml:space="preserve">Technical environment: </w:t>
+        <w:t>Technologies</w:t>
+      </w:r>
+      <w:r>
+        <w:rPr>
+          <w:rFonts w:ascii="Times New Roman" w:hAnsi="Times New Roman"/>
+          <w:bCs/>
+          <w:i/>
+          <w:sz w:val="24"/>
+        </w:rPr>
+        <w:t xml:space="preserve">: </w:t>
       </w:r>
       <w:r>
         <w:rPr>
@@ -975,6 +795,14 @@
           <w:sz w:val="24"/>
         </w:rPr>
         <w:t>, C#</w:t>
+      </w:r>
+      <w:r>
+        <w:rPr>
+          <w:rFonts w:ascii="Times New Roman" w:hAnsi="Times New Roman"/>
+          <w:bCs/>
+          <w:sz w:val="24"/>
+        </w:rPr>
+        <w:t>, LINQ</w:t>
       </w:r>
     </w:p>
     <w:p>
@@ -1216,7 +1044,31 @@
           <w:bCs/>
           <w:sz w:val="24"/>
         </w:rPr>
-        <w:t>le Group by building and month.</w:t>
+        <w:t xml:space="preserve">le Group </w:t>
+      </w:r>
+      <w:r>
+        <w:rPr>
+          <w:rFonts w:ascii="Times New Roman" w:hAnsi="Times New Roman"/>
+          <w:bCs/>
+          <w:sz w:val="24"/>
+        </w:rPr>
+        <w:t>with building and month tagging</w:t>
+      </w:r>
+      <w:r>
+        <w:rPr>
+          <w:rFonts w:ascii="Times New Roman" w:hAnsi="Times New Roman"/>
+          <w:bCs/>
+          <w:sz w:val="24"/>
+        </w:rPr>
+        <w:t>.</w:t>
+      </w:r>
+      <w:r>
+        <w:rPr>
+          <w:rFonts w:ascii="Times New Roman" w:hAnsi="Times New Roman"/>
+          <w:bCs/>
+          <w:sz w:val="24"/>
+        </w:rPr>
+        <w:t xml:space="preserve"> This system is updated yearly to take advantage of Google Apps updates and manage changes to the yearly measure.</w:t>
       </w:r>
     </w:p>
     <w:p>
@@ -1237,7 +1089,16 @@
           <w:i/>
           <w:sz w:val="24"/>
         </w:rPr>
-        <w:t xml:space="preserve">Technical environment: </w:t>
+        <w:t>Technologies</w:t>
+      </w:r>
+      <w:r>
+        <w:rPr>
+          <w:rFonts w:ascii="Times New Roman" w:hAnsi="Times New Roman"/>
+          <w:bCs/>
+          <w:i/>
+          <w:sz w:val="24"/>
+        </w:rPr>
+        <w:t xml:space="preserve">: </w:t>
       </w:r>
       <w:r>
         <w:rPr>
@@ -1389,7 +1250,16 @@
           <w:i/>
           <w:sz w:val="24"/>
         </w:rPr>
-        <w:t xml:space="preserve">Technical environment: </w:t>
+        <w:t>Technologies</w:t>
+      </w:r>
+      <w:r>
+        <w:rPr>
+          <w:rFonts w:ascii="Times New Roman" w:hAnsi="Times New Roman"/>
+          <w:bCs/>
+          <w:i/>
+          <w:sz w:val="24"/>
+        </w:rPr>
+        <w:t xml:space="preserve">: </w:t>
       </w:r>
       <w:r>
         <w:rPr>
@@ -1398,6 +1268,153 @@
           <w:sz w:val="24"/>
         </w:rPr>
         <w:t>Microsoft Visio, Visual Basic, LonMaker, LNS</w:t>
+      </w:r>
+    </w:p>
+    <w:p>
+      <w:pPr>
+        <w:tabs>
+          <w:tab w:val="right" w:pos="9900"/>
+        </w:tabs>
+        <w:rPr>
+          <w:rFonts w:ascii="Times New Roman" w:hAnsi="Times New Roman"/>
+          <w:bCs/>
+          <w:sz w:val="24"/>
+        </w:rPr>
+      </w:pPr>
+    </w:p>
+    <w:p>
+      <w:pPr>
+        <w:tabs>
+          <w:tab w:val="right" w:pos="9900"/>
+        </w:tabs>
+        <w:rPr>
+          <w:rFonts w:ascii="Times New Roman" w:hAnsi="Times New Roman"/>
+          <w:bCs/>
+          <w:sz w:val="24"/>
+        </w:rPr>
+      </w:pPr>
+      <w:r>
+        <w:rPr>
+          <w:rFonts w:ascii="Times New Roman" w:hAnsi="Times New Roman"/>
+          <w:b/>
+          <w:bCs/>
+          <w:sz w:val="24"/>
+        </w:rPr>
+        <w:t>Advanced Metering Regional Data Collection Service</w:t>
+      </w:r>
+      <w:r>
+        <w:rPr>
+          <w:rFonts w:ascii="Times New Roman" w:hAnsi="Times New Roman"/>
+          <w:bCs/>
+          <w:sz w:val="24"/>
+        </w:rPr>
+        <w:tab/>
+        <w:t>Jul 2014</w:t>
+      </w:r>
+    </w:p>
+    <w:p>
+      <w:pPr>
+        <w:rPr>
+          <w:rFonts w:ascii="Times New Roman" w:hAnsi="Times New Roman"/>
+          <w:bCs/>
+          <w:sz w:val="24"/>
+        </w:rPr>
+      </w:pPr>
+      <w:r>
+        <w:rPr>
+          <w:rFonts w:ascii="Times New Roman" w:hAnsi="Times New Roman"/>
+          <w:bCs/>
+          <w:sz w:val="24"/>
+        </w:rPr>
+        <w:t>I r</w:t>
+      </w:r>
+      <w:r>
+        <w:rPr>
+          <w:rFonts w:ascii="Times New Roman" w:hAnsi="Times New Roman"/>
+          <w:bCs/>
+          <w:sz w:val="24"/>
+        </w:rPr>
+        <w:t xml:space="preserve">eplaced </w:t>
+      </w:r>
+      <w:r>
+        <w:rPr>
+          <w:rFonts w:ascii="Times New Roman" w:hAnsi="Times New Roman"/>
+          <w:bCs/>
+          <w:sz w:val="24"/>
+        </w:rPr>
+        <w:t xml:space="preserve">a </w:t>
+      </w:r>
+      <w:r>
+        <w:rPr>
+          <w:rFonts w:ascii="Times New Roman" w:hAnsi="Times New Roman"/>
+          <w:bCs/>
+          <w:sz w:val="24"/>
+        </w:rPr>
+        <w:t xml:space="preserve">legacy third-party data collector with </w:t>
+      </w:r>
+      <w:r>
+        <w:rPr>
+          <w:rFonts w:ascii="Times New Roman" w:hAnsi="Times New Roman"/>
+          <w:bCs/>
+          <w:sz w:val="24"/>
+        </w:rPr>
+        <w:t xml:space="preserve">a </w:t>
+      </w:r>
+      <w:r>
+        <w:rPr>
+          <w:rFonts w:ascii="Times New Roman" w:hAnsi="Times New Roman"/>
+          <w:bCs/>
+          <w:sz w:val="24"/>
+        </w:rPr>
+        <w:t xml:space="preserve">more </w:t>
+      </w:r>
+      <w:r>
+        <w:rPr>
+          <w:rFonts w:ascii="Times New Roman" w:hAnsi="Times New Roman"/>
+          <w:bCs/>
+          <w:sz w:val="24"/>
+        </w:rPr>
+        <w:t xml:space="preserve">robust and </w:t>
+      </w:r>
+      <w:r>
+        <w:rPr>
+          <w:rFonts w:ascii="Times New Roman" w:hAnsi="Times New Roman"/>
+          <w:bCs/>
+          <w:sz w:val="24"/>
+        </w:rPr>
+        <w:t>efficient service.</w:t>
+      </w:r>
+      <w:r>
+        <w:rPr>
+          <w:rFonts w:ascii="Times New Roman" w:hAnsi="Times New Roman"/>
+          <w:bCs/>
+          <w:sz w:val="24"/>
+        </w:rPr>
+        <w:t xml:space="preserve"> It eliminated instances of backlogging </w:t>
+      </w:r>
+      <w:r>
+        <w:rPr>
+          <w:rFonts w:ascii="Times New Roman" w:hAnsi="Times New Roman"/>
+          <w:bCs/>
+          <w:sz w:val="24"/>
+        </w:rPr>
+        <w:t xml:space="preserve">of uncollected data </w:t>
+      </w:r>
+      <w:r>
+        <w:rPr>
+          <w:rFonts w:ascii="Times New Roman" w:hAnsi="Times New Roman"/>
+          <w:bCs/>
+          <w:sz w:val="24"/>
+        </w:rPr>
+        <w:t>that frequently occurred with the older service.</w:t>
+      </w:r>
+      <w:r>
+        <w:rPr>
+          <w:rFonts w:ascii="Times New Roman" w:hAnsi="Times New Roman"/>
+          <w:bCs/>
+          <w:sz w:val="24"/>
+        </w:rPr>
+        <w:t xml:space="preserve"> Data is now always collected completely at every 15-minute interval.</w:t>
       </w:r>
     </w:p>
     <w:p>
@@ -1411,6 +1428,44 @@
           <w:sz w:val="24"/>
         </w:rPr>
       </w:pPr>
+      <w:r>
+        <w:rPr>
+          <w:rFonts w:ascii="Times New Roman" w:hAnsi="Times New Roman"/>
+          <w:bCs/>
+          <w:i/>
+          <w:sz w:val="24"/>
+        </w:rPr>
+        <w:t>Technologies</w:t>
+      </w:r>
+      <w:r>
+        <w:rPr>
+          <w:rFonts w:ascii="Times New Roman" w:hAnsi="Times New Roman"/>
+          <w:bCs/>
+          <w:i/>
+          <w:sz w:val="24"/>
+        </w:rPr>
+        <w:t xml:space="preserve">: </w:t>
+      </w:r>
+      <w:r>
+        <w:rPr>
+          <w:rFonts w:ascii="Times New Roman" w:hAnsi="Times New Roman"/>
+          <w:bCs/>
+          <w:sz w:val="24"/>
+        </w:rPr>
+        <w:t>C#, SQL, Microsoft SQL Server</w:t>
+      </w:r>
+    </w:p>
+    <w:p>
+      <w:pPr>
+        <w:tabs>
+          <w:tab w:val="left" w:pos="720"/>
+        </w:tabs>
+        <w:rPr>
+          <w:rFonts w:ascii="Times New Roman" w:hAnsi="Times New Roman"/>
+          <w:bCs/>
+          <w:sz w:val="24"/>
+        </w:rPr>
+      </w:pPr>
     </w:p>
     <w:p>
       <w:pPr>
@@ -1423,18 +1478,6 @@
           <w:sz w:val="24"/>
         </w:rPr>
       </w:pPr>
-    </w:p>
-    <w:p>
-      <w:pPr>
-        <w:tabs>
-          <w:tab w:val="right" w:pos="9900"/>
-        </w:tabs>
-        <w:rPr>
-          <w:rFonts w:ascii="Times New Roman" w:hAnsi="Times New Roman"/>
-          <w:bCs/>
-          <w:sz w:val="24"/>
-        </w:rPr>
-      </w:pPr>
       <w:r>
         <w:rPr>
           <w:rFonts w:ascii="Times New Roman" w:hAnsi="Times New Roman"/>
@@ -1442,8 +1485,16 @@
           <w:bCs/>
           <w:sz w:val="24"/>
         </w:rPr>
-        <w:lastRenderedPageBreak/>
-        <w:t>Advanced Metering Regional Data Collection Service</w:t>
+        <w:t xml:space="preserve">Advanced Metering </w:t>
+      </w:r>
+      <w:r>
+        <w:rPr>
+          <w:rFonts w:ascii="Times New Roman" w:hAnsi="Times New Roman"/>
+          <w:b/>
+          <w:bCs/>
+          <w:sz w:val="24"/>
+        </w:rPr>
+        <w:t>Regional Front-End</w:t>
       </w:r>
       <w:r>
         <w:rPr>
@@ -1452,104 +1503,72 @@
           <w:sz w:val="24"/>
         </w:rPr>
         <w:tab/>
-        <w:t>Jul 2014</w:t>
-      </w:r>
-    </w:p>
-    <w:p>
-      <w:pPr>
-        <w:rPr>
-          <w:rFonts w:ascii="Times New Roman" w:hAnsi="Times New Roman"/>
-          <w:bCs/>
-          <w:sz w:val="24"/>
-        </w:rPr>
-      </w:pPr>
-      <w:r>
-        <w:rPr>
-          <w:rFonts w:ascii="Times New Roman" w:hAnsi="Times New Roman"/>
-          <w:bCs/>
-          <w:sz w:val="24"/>
-        </w:rPr>
-        <w:t>I r</w:t>
-      </w:r>
-      <w:r>
-        <w:rPr>
-          <w:rFonts w:ascii="Times New Roman" w:hAnsi="Times New Roman"/>
-          <w:bCs/>
-          <w:sz w:val="24"/>
-        </w:rPr>
-        <w:t xml:space="preserve">eplaced </w:t>
-      </w:r>
-      <w:r>
-        <w:rPr>
-          <w:rFonts w:ascii="Times New Roman" w:hAnsi="Times New Roman"/>
-          <w:bCs/>
-          <w:sz w:val="24"/>
-        </w:rPr>
-        <w:t xml:space="preserve">a </w:t>
-      </w:r>
-      <w:r>
-        <w:rPr>
-          <w:rFonts w:ascii="Times New Roman" w:hAnsi="Times New Roman"/>
-          <w:bCs/>
-          <w:sz w:val="24"/>
-        </w:rPr>
-        <w:t xml:space="preserve">legacy third-party data collector with </w:t>
-      </w:r>
-      <w:r>
-        <w:rPr>
-          <w:rFonts w:ascii="Times New Roman" w:hAnsi="Times New Roman"/>
-          <w:bCs/>
-          <w:sz w:val="24"/>
-        </w:rPr>
-        <w:t xml:space="preserve">a </w:t>
-      </w:r>
-      <w:r>
-        <w:rPr>
-          <w:rFonts w:ascii="Times New Roman" w:hAnsi="Times New Roman"/>
-          <w:bCs/>
-          <w:sz w:val="24"/>
-        </w:rPr>
-        <w:t xml:space="preserve">more </w:t>
-      </w:r>
-      <w:r>
-        <w:rPr>
-          <w:rFonts w:ascii="Times New Roman" w:hAnsi="Times New Roman"/>
-          <w:bCs/>
-          <w:sz w:val="24"/>
-        </w:rPr>
-        <w:t xml:space="preserve">robust and </w:t>
-      </w:r>
-      <w:r>
-        <w:rPr>
-          <w:rFonts w:ascii="Times New Roman" w:hAnsi="Times New Roman"/>
-          <w:bCs/>
-          <w:sz w:val="24"/>
-        </w:rPr>
-        <w:t>efficient service.</w:t>
-      </w:r>
-      <w:r>
-        <w:rPr>
-          <w:rFonts w:ascii="Times New Roman" w:hAnsi="Times New Roman"/>
-          <w:bCs/>
-          <w:sz w:val="24"/>
-        </w:rPr>
-        <w:t xml:space="preserve"> It eliminated instances of backlogging </w:t>
-      </w:r>
-      <w:r>
-        <w:rPr>
-          <w:rFonts w:ascii="Times New Roman" w:hAnsi="Times New Roman"/>
-          <w:bCs/>
-          <w:sz w:val="24"/>
-        </w:rPr>
-        <w:t xml:space="preserve">of uncollected data </w:t>
-      </w:r>
-      <w:r>
-        <w:rPr>
-          <w:rFonts w:ascii="Times New Roman" w:hAnsi="Times New Roman"/>
-          <w:bCs/>
-          <w:sz w:val="24"/>
-        </w:rPr>
-        <w:t>that frequently occurred with the older service.</w:t>
+        <w:t>May 2016 – Now</w:t>
+      </w:r>
+    </w:p>
+    <w:p>
+      <w:pPr>
+        <w:rPr>
+          <w:rFonts w:ascii="Times New Roman" w:hAnsi="Times New Roman"/>
+          <w:bCs/>
+          <w:sz w:val="24"/>
+        </w:rPr>
+      </w:pPr>
+      <w:r>
+        <w:rPr>
+          <w:rFonts w:ascii="Times New Roman" w:hAnsi="Times New Roman"/>
+          <w:bCs/>
+          <w:sz w:val="24"/>
+        </w:rPr>
+        <w:t xml:space="preserve">I am working on a replacement web front-end to our regional advanced metering system. The previous system is </w:t>
+      </w:r>
+      <w:r>
+        <w:rPr>
+          <w:rFonts w:ascii="Times New Roman" w:hAnsi="Times New Roman"/>
+          <w:bCs/>
+          <w:sz w:val="24"/>
+        </w:rPr>
+        <w:t>slow,</w:t>
+      </w:r>
+      <w:r>
+        <w:rPr>
+          <w:rFonts w:ascii="Times New Roman" w:hAnsi="Times New Roman"/>
+          <w:bCs/>
+          <w:sz w:val="24"/>
+        </w:rPr>
+        <w:t xml:space="preserve"> unreliable</w:t>
+      </w:r>
+      <w:r>
+        <w:rPr>
+          <w:rFonts w:ascii="Times New Roman" w:hAnsi="Times New Roman"/>
+          <w:bCs/>
+          <w:sz w:val="24"/>
+        </w:rPr>
+        <w:t>, and Flash-based</w:t>
+      </w:r>
+      <w:r>
+        <w:rPr>
+          <w:rFonts w:ascii="Times New Roman" w:hAnsi="Times New Roman"/>
+          <w:bCs/>
+          <w:sz w:val="24"/>
+        </w:rPr>
+        <w:t xml:space="preserve">. This upgrade </w:t>
+      </w:r>
+      <w:r>
+        <w:rPr>
+          <w:rFonts w:ascii="Times New Roman" w:hAnsi="Times New Roman"/>
+          <w:bCs/>
+          <w:sz w:val="24"/>
+        </w:rPr>
+        <w:t>is a</w:t>
+      </w:r>
+      <w:r>
+        <w:rPr>
+          <w:rFonts w:ascii="Times New Roman" w:hAnsi="Times New Roman"/>
+          <w:bCs/>
+          <w:sz w:val="24"/>
+        </w:rPr>
+        <w:t xml:space="preserve"> single-page Angular application connected to a .NET web service.</w:t>
       </w:r>
     </w:p>
     <w:p>
@@ -1570,15 +1589,32 @@
           <w:i/>
           <w:sz w:val="24"/>
         </w:rPr>
-        <w:t xml:space="preserve">Technical environment: </w:t>
-      </w:r>
-      <w:r>
-        <w:rPr>
-          <w:rFonts w:ascii="Times New Roman" w:hAnsi="Times New Roman"/>
-          <w:bCs/>
-          <w:sz w:val="24"/>
-        </w:rPr>
-        <w:t>C#, SQL, Microsoft SQL Server</w:t>
+        <w:t>Technologies</w:t>
+      </w:r>
+      <w:r>
+        <w:rPr>
+          <w:rFonts w:ascii="Times New Roman" w:hAnsi="Times New Roman"/>
+          <w:bCs/>
+          <w:i/>
+          <w:sz w:val="24"/>
+        </w:rPr>
+        <w:t xml:space="preserve">: </w:t>
+      </w:r>
+      <w:r>
+        <w:rPr>
+          <w:rFonts w:ascii="Times New Roman" w:hAnsi="Times New Roman"/>
+          <w:bCs/>
+          <w:sz w:val="24"/>
+        </w:rPr>
+        <w:t xml:space="preserve">C#, SQL, Microsoft SQL Server, AngularJS, HTML, CSS, </w:t>
+      </w:r>
+      <w:r>
+        <w:rPr>
+          <w:rFonts w:ascii="Times New Roman" w:hAnsi="Times New Roman"/>
+          <w:bCs/>
+          <w:sz w:val="24"/>
+        </w:rPr>
+        <w:t>UI Router, Bootstrap</w:t>
       </w:r>
     </w:p>
     <w:p>
@@ -1789,7 +1825,16 @@
           <w:i/>
           <w:sz w:val="24"/>
         </w:rPr>
-        <w:t xml:space="preserve">Technical environment: </w:t>
+        <w:t>Technologies</w:t>
+      </w:r>
+      <w:r>
+        <w:rPr>
+          <w:rFonts w:ascii="Times New Roman" w:hAnsi="Times New Roman"/>
+          <w:bCs/>
+          <w:i/>
+          <w:sz w:val="24"/>
+        </w:rPr>
+        <w:t xml:space="preserve">: </w:t>
       </w:r>
       <w:r>
         <w:rPr>
@@ -1822,6 +1867,14 @@
           <w:sz w:val="24"/>
         </w:rPr>
         <w:t>, JavaScript, CSS</w:t>
+      </w:r>
+      <w:r>
+        <w:rPr>
+          <w:rFonts w:ascii="Times New Roman" w:hAnsi="Times New Roman"/>
+          <w:bCs/>
+          <w:sz w:val="24"/>
+        </w:rPr>
+        <w:t>, Material Design</w:t>
       </w:r>
     </w:p>
     <w:p>
@@ -1867,17 +1920,41 @@
           <w:sz w:val="24"/>
         </w:rPr>
         <w:tab/>
-        <w:t>Jan 2015 – Now</w:t>
-      </w:r>
-    </w:p>
-    <w:p>
-      <w:pPr>
-        <w:rPr>
-          <w:rFonts w:ascii="Times New Roman" w:hAnsi="Times New Roman"/>
-          <w:bCs/>
-          <w:sz w:val="24"/>
-        </w:rPr>
-      </w:pPr>
+        <w:t>Jan 201</w:t>
+      </w:r>
+      <w:r>
+        <w:rPr>
+          <w:rFonts w:ascii="Times New Roman" w:hAnsi="Times New Roman"/>
+          <w:bCs/>
+          <w:sz w:val="24"/>
+        </w:rPr>
+        <w:t>6</w:t>
+      </w:r>
+      <w:r>
+        <w:rPr>
+          <w:rFonts w:ascii="Times New Roman" w:hAnsi="Times New Roman"/>
+          <w:bCs/>
+          <w:sz w:val="24"/>
+        </w:rPr>
+        <w:t xml:space="preserve"> – Now</w:t>
+      </w:r>
+    </w:p>
+    <w:p>
+      <w:pPr>
+        <w:rPr>
+          <w:rFonts w:ascii="Times New Roman" w:hAnsi="Times New Roman"/>
+          <w:bCs/>
+          <w:sz w:val="24"/>
+        </w:rPr>
+      </w:pPr>
+      <w:r>
+        <w:rPr>
+          <w:rFonts w:ascii="Times New Roman" w:hAnsi="Times New Roman"/>
+          <w:bCs/>
+          <w:sz w:val="24"/>
+        </w:rPr>
+        <w:t xml:space="preserve">Since I owned by a Microsoft Band and Philips Hue light bulbs, </w:t>
+      </w:r>
       <w:r>
         <w:rPr>
           <w:rFonts w:ascii="Times New Roman" w:hAnsi="Times New Roman"/>
@@ -1908,15 +1985,47 @@
           <w:bCs/>
           <w:sz w:val="24"/>
         </w:rPr>
-        <w:t>As this app is still in progress,</w:t>
-      </w:r>
-      <w:r>
-        <w:rPr>
-          <w:rFonts w:ascii="Times New Roman" w:hAnsi="Times New Roman"/>
-          <w:bCs/>
-          <w:sz w:val="24"/>
-        </w:rPr>
-        <w:t xml:space="preserve"> I am keeping the app in a private beta for now.</w:t>
+        <w:t xml:space="preserve">As this app is still in </w:t>
+      </w:r>
+      <w:r>
+        <w:rPr>
+          <w:rFonts w:ascii="Times New Roman" w:hAnsi="Times New Roman"/>
+          <w:bCs/>
+          <w:sz w:val="24"/>
+        </w:rPr>
+        <w:t>early development</w:t>
+      </w:r>
+      <w:r>
+        <w:rPr>
+          <w:rFonts w:ascii="Times New Roman" w:hAnsi="Times New Roman"/>
+          <w:bCs/>
+          <w:sz w:val="24"/>
+        </w:rPr>
+        <w:t>,</w:t>
+      </w:r>
+      <w:r>
+        <w:rPr>
+          <w:rFonts w:ascii="Times New Roman" w:hAnsi="Times New Roman"/>
+          <w:bCs/>
+          <w:sz w:val="24"/>
+        </w:rPr>
+        <w:t xml:space="preserve"> I am keepi</w:t>
+      </w:r>
+      <w:r>
+        <w:rPr>
+          <w:rFonts w:ascii="Times New Roman" w:hAnsi="Times New Roman"/>
+          <w:bCs/>
+          <w:sz w:val="24"/>
+        </w:rPr>
+        <w:t>ng the app in a private beta</w:t>
+      </w:r>
+      <w:r>
+        <w:rPr>
+          <w:rFonts w:ascii="Times New Roman" w:hAnsi="Times New Roman"/>
+          <w:bCs/>
+          <w:sz w:val="24"/>
+        </w:rPr>
+        <w:t>.</w:t>
       </w:r>
     </w:p>
     <w:p>
@@ -1937,7 +2046,16 @@
           <w:i/>
           <w:sz w:val="24"/>
         </w:rPr>
-        <w:t xml:space="preserve">Technical environment: </w:t>
+        <w:t>Technologies</w:t>
+      </w:r>
+      <w:r>
+        <w:rPr>
+          <w:rFonts w:ascii="Times New Roman" w:hAnsi="Times New Roman"/>
+          <w:bCs/>
+          <w:i/>
+          <w:sz w:val="24"/>
+        </w:rPr>
+        <w:t xml:space="preserve">: </w:t>
       </w:r>
       <w:r>
         <w:rPr>
@@ -1947,6 +2065,26 @@
         </w:rPr>
         <w:t>Android Studio, Java, XML</w:t>
       </w:r>
+    </w:p>
+    <w:p>
+      <w:pPr>
+        <w:rPr>
+          <w:rFonts w:ascii="Times New Roman" w:hAnsi="Times New Roman"/>
+          <w:b/>
+          <w:bCs/>
+          <w:sz w:val="24"/>
+        </w:rPr>
+      </w:pPr>
+    </w:p>
+    <w:p>
+      <w:pPr>
+        <w:rPr>
+          <w:rFonts w:ascii="Times New Roman" w:hAnsi="Times New Roman"/>
+          <w:b/>
+          <w:bCs/>
+          <w:sz w:val="24"/>
+        </w:rPr>
+      </w:pPr>
     </w:p>
     <w:p>
       <w:pPr>
@@ -2301,6 +2439,33 @@
     <w:p>
       <w:pPr>
         <w:tabs>
+          <w:tab w:val="right" w:pos="9360"/>
+        </w:tabs>
+        <w:rPr>
+          <w:rFonts w:ascii="Times New Roman" w:hAnsi="Times New Roman"/>
+          <w:b/>
+          <w:bCs/>
+          <w:sz w:val="24"/>
+          <w:u w:val="single"/>
+        </w:rPr>
+      </w:pPr>
+    </w:p>
+    <w:p>
+      <w:pPr>
+        <w:tabs>
+          <w:tab w:val="left" w:pos="3420"/>
+          <w:tab w:val="right" w:pos="9360"/>
+        </w:tabs>
+        <w:rPr>
+          <w:rFonts w:ascii="Times New Roman" w:hAnsi="Times New Roman"/>
+          <w:bCs/>
+          <w:sz w:val="24"/>
+        </w:rPr>
+      </w:pPr>
+    </w:p>
+    <w:p>
+      <w:pPr>
+        <w:tabs>
           <w:tab w:val="right" w:pos="9900"/>
         </w:tabs>
         <w:rPr>
@@ -2319,6 +2484,256 @@
           <w:sz w:val="24"/>
           <w:u w:val="single"/>
         </w:rPr>
+        <w:t>E</w:t>
+      </w:r>
+      <w:r>
+        <w:rPr>
+          <w:rFonts w:ascii="Times New Roman" w:hAnsi="Times New Roman"/>
+          <w:b/>
+          <w:bCs/>
+          <w:sz w:val="24"/>
+          <w:u w:val="single"/>
+        </w:rPr>
+        <w:t>DUCATION</w:t>
+      </w:r>
+      <w:r>
+        <w:rPr>
+          <w:rFonts w:ascii="Times New Roman" w:hAnsi="Times New Roman"/>
+          <w:b/>
+          <w:bCs/>
+          <w:sz w:val="24"/>
+          <w:u w:val="single"/>
+        </w:rPr>
+        <w:tab/>
+      </w:r>
+    </w:p>
+    <w:p>
+      <w:pPr>
+        <w:tabs>
+          <w:tab w:val="left" w:pos="7560"/>
+          <w:tab w:val="right" w:pos="9900"/>
+        </w:tabs>
+        <w:spacing w:before="120"/>
+        <w:rPr>
+          <w:rFonts w:ascii="Times New Roman" w:hAnsi="Times New Roman"/>
+          <w:bCs/>
+          <w:sz w:val="24"/>
+        </w:rPr>
+      </w:pPr>
+      <w:r>
+        <w:rPr>
+          <w:rFonts w:ascii="Times New Roman" w:hAnsi="Times New Roman"/>
+          <w:b/>
+          <w:bCs/>
+          <w:sz w:val="24"/>
+        </w:rPr>
+        <w:t>BS in Software Engineering</w:t>
+      </w:r>
+      <w:r>
+        <w:rPr>
+          <w:rFonts w:ascii="Times New Roman" w:hAnsi="Times New Roman"/>
+          <w:b/>
+          <w:bCs/>
+          <w:sz w:val="24"/>
+        </w:rPr>
+        <w:t xml:space="preserve">, </w:t>
+      </w:r>
+      <w:r>
+        <w:rPr>
+          <w:rFonts w:ascii="Times New Roman" w:hAnsi="Times New Roman"/>
+          <w:b/>
+          <w:bCs/>
+          <w:sz w:val="24"/>
+        </w:rPr>
+        <w:t>Minor</w:t>
+      </w:r>
+      <w:r>
+        <w:rPr>
+          <w:rFonts w:ascii="Times New Roman" w:hAnsi="Times New Roman"/>
+          <w:b/>
+          <w:bCs/>
+          <w:sz w:val="24"/>
+        </w:rPr>
+        <w:t>s</w:t>
+      </w:r>
+      <w:r>
+        <w:rPr>
+          <w:rFonts w:ascii="Times New Roman" w:hAnsi="Times New Roman"/>
+          <w:b/>
+          <w:bCs/>
+          <w:sz w:val="24"/>
+        </w:rPr>
+        <w:t xml:space="preserve"> </w:t>
+      </w:r>
+      <w:r>
+        <w:rPr>
+          <w:rFonts w:ascii="Times New Roman" w:hAnsi="Times New Roman"/>
+          <w:b/>
+          <w:bCs/>
+          <w:sz w:val="24"/>
+        </w:rPr>
+        <w:t xml:space="preserve">in </w:t>
+      </w:r>
+      <w:r>
+        <w:rPr>
+          <w:rFonts w:ascii="Times New Roman" w:hAnsi="Times New Roman"/>
+          <w:b/>
+          <w:bCs/>
+          <w:sz w:val="24"/>
+        </w:rPr>
+        <w:t>Mathematics</w:t>
+      </w:r>
+      <w:r>
+        <w:rPr>
+          <w:rFonts w:ascii="Times New Roman" w:hAnsi="Times New Roman"/>
+          <w:b/>
+          <w:bCs/>
+          <w:sz w:val="24"/>
+        </w:rPr>
+        <w:t>, Computer Science</w:t>
+      </w:r>
+      <w:r>
+        <w:rPr>
+          <w:rFonts w:ascii="Times New Roman" w:hAnsi="Times New Roman"/>
+          <w:b/>
+          <w:bCs/>
+          <w:sz w:val="24"/>
+        </w:rPr>
+        <w:tab/>
+      </w:r>
+      <w:r>
+        <w:rPr>
+          <w:rFonts w:ascii="Times New Roman" w:hAnsi="Times New Roman"/>
+          <w:b/>
+          <w:bCs/>
+          <w:sz w:val="24"/>
+        </w:rPr>
+        <w:tab/>
+      </w:r>
+      <w:r>
+        <w:rPr>
+          <w:rFonts w:ascii="Times New Roman" w:hAnsi="Times New Roman"/>
+          <w:bCs/>
+          <w:sz w:val="24"/>
+        </w:rPr>
+        <w:t>May</w:t>
+      </w:r>
+      <w:r>
+        <w:rPr>
+          <w:rFonts w:ascii="Times New Roman" w:hAnsi="Times New Roman"/>
+          <w:bCs/>
+          <w:sz w:val="24"/>
+        </w:rPr>
+        <w:t>,</w:t>
+      </w:r>
+      <w:r>
+        <w:rPr>
+          <w:rFonts w:ascii="Times New Roman" w:hAnsi="Times New Roman"/>
+          <w:bCs/>
+          <w:sz w:val="24"/>
+        </w:rPr>
+        <w:t xml:space="preserve"> 2013</w:t>
+      </w:r>
+    </w:p>
+    <w:p>
+      <w:pPr>
+        <w:tabs>
+          <w:tab w:val="left" w:pos="6390"/>
+          <w:tab w:val="right" w:pos="9900"/>
+        </w:tabs>
+        <w:rPr>
+          <w:rFonts w:ascii="Times New Roman" w:hAnsi="Times New Roman"/>
+          <w:bCs/>
+          <w:sz w:val="24"/>
+        </w:rPr>
+      </w:pPr>
+      <w:r>
+        <w:rPr>
+          <w:rFonts w:ascii="Times New Roman" w:hAnsi="Times New Roman"/>
+          <w:bCs/>
+          <w:sz w:val="24"/>
+        </w:rPr>
+        <w:t>Southern Polytechnic State University</w:t>
+      </w:r>
+      <w:r>
+        <w:rPr>
+          <w:rFonts w:ascii="Times New Roman" w:hAnsi="Times New Roman"/>
+          <w:bCs/>
+          <w:sz w:val="24"/>
+        </w:rPr>
+        <w:t>, Marietta, GA</w:t>
+      </w:r>
+      <w:r>
+        <w:rPr>
+          <w:rFonts w:ascii="Times New Roman" w:hAnsi="Times New Roman"/>
+          <w:b/>
+          <w:bCs/>
+          <w:sz w:val="24"/>
+        </w:rPr>
+        <w:t xml:space="preserve"> </w:t>
+      </w:r>
+      <w:r>
+        <w:rPr>
+          <w:rFonts w:ascii="Times New Roman" w:hAnsi="Times New Roman"/>
+          <w:b/>
+          <w:bCs/>
+          <w:sz w:val="24"/>
+        </w:rPr>
+        <w:tab/>
+      </w:r>
+      <w:r>
+        <w:rPr>
+          <w:rFonts w:ascii="Times New Roman" w:hAnsi="Times New Roman"/>
+          <w:bCs/>
+          <w:sz w:val="24"/>
+        </w:rPr>
+        <w:t>GPA 3</w:t>
+      </w:r>
+      <w:r>
+        <w:rPr>
+          <w:rFonts w:ascii="Times New Roman" w:hAnsi="Times New Roman"/>
+          <w:bCs/>
+          <w:sz w:val="24"/>
+        </w:rPr>
+        <w:t>.73</w:t>
+      </w:r>
+    </w:p>
+    <w:p>
+      <w:pPr>
+        <w:tabs>
+          <w:tab w:val="right" w:pos="9360"/>
+        </w:tabs>
+        <w:rPr>
+          <w:rFonts w:ascii="Times New Roman" w:hAnsi="Times New Roman"/>
+          <w:b/>
+          <w:bCs/>
+          <w:sz w:val="24"/>
+          <w:u w:val="single"/>
+        </w:rPr>
+      </w:pPr>
+    </w:p>
+    <w:p>
+      <w:pPr>
+        <w:tabs>
+          <w:tab w:val="right" w:pos="9900"/>
+        </w:tabs>
+        <w:rPr>
+          <w:rFonts w:ascii="Times New Roman" w:hAnsi="Times New Roman"/>
+          <w:b/>
+          <w:bCs/>
+          <w:sz w:val="24"/>
+          <w:u w:val="single"/>
+        </w:rPr>
+      </w:pPr>
+      <w:r>
+        <w:rPr>
+          <w:rFonts w:ascii="Times New Roman" w:hAnsi="Times New Roman"/>
+          <w:b/>
+          <w:bCs/>
+          <w:sz w:val="24"/>
+          <w:u w:val="single"/>
+        </w:rPr>
+        <w:lastRenderedPageBreak/>
         <w:t>W</w:t>
       </w:r>
       <w:r>
@@ -2599,55 +3014,7 @@
           <w:bCs/>
           <w:sz w:val="24"/>
         </w:rPr>
-        <w:t xml:space="preserve">Built a set of spreadsheets </w:t>
-      </w:r>
-      <w:r>
-        <w:rPr>
-          <w:rFonts w:ascii="Times New Roman" w:hAnsi="Times New Roman"/>
-          <w:bCs/>
-          <w:sz w:val="24"/>
-        </w:rPr>
-        <w:t xml:space="preserve">with added features </w:t>
-      </w:r>
-      <w:r>
-        <w:rPr>
-          <w:rFonts w:ascii="Times New Roman" w:hAnsi="Times New Roman"/>
-          <w:bCs/>
-          <w:sz w:val="24"/>
-        </w:rPr>
-        <w:t xml:space="preserve">for </w:t>
-      </w:r>
-      <w:r>
-        <w:rPr>
-          <w:rFonts w:ascii="Times New Roman" w:hAnsi="Times New Roman"/>
-          <w:bCs/>
-          <w:sz w:val="24"/>
-        </w:rPr>
-        <w:t xml:space="preserve">easier </w:t>
-      </w:r>
-      <w:r>
-        <w:rPr>
-          <w:rFonts w:ascii="Times New Roman" w:hAnsi="Times New Roman"/>
-          <w:bCs/>
-          <w:sz w:val="24"/>
-        </w:rPr>
-        <w:t>Waste Diversion t</w:t>
-      </w:r>
-      <w:r>
-        <w:rPr>
-          <w:rFonts w:ascii="Times New Roman" w:hAnsi="Times New Roman"/>
-          <w:bCs/>
-          <w:sz w:val="24"/>
-        </w:rPr>
-        <w:t>racking</w:t>
-      </w:r>
-      <w:r>
-        <w:rPr>
-          <w:rFonts w:ascii="Times New Roman" w:hAnsi="Times New Roman"/>
-          <w:bCs/>
-          <w:sz w:val="24"/>
-        </w:rPr>
-        <w:t>.</w:t>
+        <w:t>Analyze utility data (both from monthly bills and more frequent advanced metering) to identify opportunities to reduce water and energy consumption in order to meet Executive Order requirements.</w:t>
       </w:r>
     </w:p>
     <w:p>
@@ -2673,39 +3040,47 @@
           <w:bCs/>
           <w:sz w:val="24"/>
         </w:rPr>
-        <w:t xml:space="preserve">Built an </w:t>
-      </w:r>
-      <w:r>
-        <w:rPr>
-          <w:rFonts w:ascii="Times New Roman" w:hAnsi="Times New Roman"/>
-          <w:bCs/>
-          <w:sz w:val="24"/>
-        </w:rPr>
-        <w:t xml:space="preserve">automated </w:t>
-      </w:r>
-      <w:r>
-        <w:rPr>
-          <w:rFonts w:ascii="Times New Roman" w:hAnsi="Times New Roman"/>
-          <w:bCs/>
-          <w:sz w:val="24"/>
-        </w:rPr>
-        <w:t xml:space="preserve">archival system for Waste Diversion reports using </w:t>
-      </w:r>
-      <w:r>
-        <w:rPr>
-          <w:rFonts w:ascii="Times New Roman" w:hAnsi="Times New Roman"/>
-          <w:bCs/>
-          <w:sz w:val="24"/>
-        </w:rPr>
-        <w:t>a custom-built</w:t>
-      </w:r>
-      <w:r>
-        <w:rPr>
-          <w:rFonts w:ascii="Times New Roman" w:hAnsi="Times New Roman"/>
-          <w:bCs/>
-          <w:sz w:val="24"/>
-        </w:rPr>
-        <w:t xml:space="preserve"> email filter and a Google Group</w:t>
+        <w:t xml:space="preserve">Built a set of spreadsheets </w:t>
+      </w:r>
+      <w:r>
+        <w:rPr>
+          <w:rFonts w:ascii="Times New Roman" w:hAnsi="Times New Roman"/>
+          <w:bCs/>
+          <w:sz w:val="24"/>
+        </w:rPr>
+        <w:t xml:space="preserve">with added features </w:t>
+      </w:r>
+      <w:r>
+        <w:rPr>
+          <w:rFonts w:ascii="Times New Roman" w:hAnsi="Times New Roman"/>
+          <w:bCs/>
+          <w:sz w:val="24"/>
+        </w:rPr>
+        <w:t xml:space="preserve">for </w:t>
+      </w:r>
+      <w:r>
+        <w:rPr>
+          <w:rFonts w:ascii="Times New Roman" w:hAnsi="Times New Roman"/>
+          <w:bCs/>
+          <w:sz w:val="24"/>
+        </w:rPr>
+        <w:t xml:space="preserve">easier </w:t>
+      </w:r>
+      <w:r>
+        <w:rPr>
+          <w:rFonts w:ascii="Times New Roman" w:hAnsi="Times New Roman"/>
+          <w:bCs/>
+          <w:sz w:val="24"/>
+        </w:rPr>
+        <w:t>Waste Diversion t</w:t>
+      </w:r>
+      <w:r>
+        <w:rPr>
+          <w:rFonts w:ascii="Times New Roman" w:hAnsi="Times New Roman"/>
+          <w:bCs/>
+          <w:sz w:val="24"/>
+        </w:rPr>
+        <w:t>racking</w:t>
       </w:r>
       <w:r>
         <w:rPr>
@@ -2739,55 +3114,39 @@
           <w:bCs/>
           <w:sz w:val="24"/>
         </w:rPr>
-        <w:t xml:space="preserve">Built a </w:t>
-      </w:r>
-      <w:r>
-        <w:rPr>
-          <w:rFonts w:ascii="Times New Roman" w:hAnsi="Times New Roman"/>
-          <w:bCs/>
-          <w:sz w:val="24"/>
-        </w:rPr>
-        <w:t>server</w:t>
-      </w:r>
-      <w:r>
-        <w:rPr>
-          <w:rFonts w:ascii="Times New Roman" w:hAnsi="Times New Roman"/>
-          <w:bCs/>
-          <w:sz w:val="24"/>
-        </w:rPr>
-        <w:t xml:space="preserve"> monitor as a Windows server using SQL queries</w:t>
-      </w:r>
-      <w:r>
-        <w:rPr>
-          <w:rFonts w:ascii="Times New Roman" w:hAnsi="Times New Roman"/>
-          <w:bCs/>
-          <w:sz w:val="24"/>
-        </w:rPr>
-        <w:t xml:space="preserve"> to monitor an item that the server couldn’t do itself</w:t>
-      </w:r>
-      <w:r>
-        <w:rPr>
-          <w:rFonts w:ascii="Times New Roman" w:hAnsi="Times New Roman"/>
-          <w:bCs/>
-          <w:sz w:val="24"/>
-        </w:rPr>
-        <w:t xml:space="preserve"> </w:t>
-      </w:r>
-      <w:r>
-        <w:rPr>
-          <w:rFonts w:ascii="Times New Roman" w:hAnsi="Times New Roman"/>
-          <w:bCs/>
-          <w:sz w:val="24"/>
-        </w:rPr>
-        <w:t>in order to</w:t>
-      </w:r>
-      <w:r>
-        <w:rPr>
-          <w:rFonts w:ascii="Times New Roman" w:hAnsi="Times New Roman"/>
-          <w:bCs/>
-          <w:sz w:val="24"/>
-        </w:rPr>
-        <w:t xml:space="preserve"> decrease response time in case of failure</w:t>
+        <w:t xml:space="preserve">Built an </w:t>
+      </w:r>
+      <w:r>
+        <w:rPr>
+          <w:rFonts w:ascii="Times New Roman" w:hAnsi="Times New Roman"/>
+          <w:bCs/>
+          <w:sz w:val="24"/>
+        </w:rPr>
+        <w:t xml:space="preserve">automated </w:t>
+      </w:r>
+      <w:r>
+        <w:rPr>
+          <w:rFonts w:ascii="Times New Roman" w:hAnsi="Times New Roman"/>
+          <w:bCs/>
+          <w:sz w:val="24"/>
+        </w:rPr>
+        <w:t xml:space="preserve">archival system for Waste Diversion reports using </w:t>
+      </w:r>
+      <w:r>
+        <w:rPr>
+          <w:rFonts w:ascii="Times New Roman" w:hAnsi="Times New Roman"/>
+          <w:bCs/>
+          <w:sz w:val="24"/>
+        </w:rPr>
+        <w:t>a custom-built</w:t>
+      </w:r>
+      <w:r>
+        <w:rPr>
+          <w:rFonts w:ascii="Times New Roman" w:hAnsi="Times New Roman"/>
+          <w:bCs/>
+          <w:sz w:val="24"/>
+        </w:rPr>
+        <w:t xml:space="preserve"> email filter and a Google Group</w:t>
       </w:r>
       <w:r>
         <w:rPr>
@@ -2821,7 +3180,63 @@
           <w:bCs/>
           <w:sz w:val="24"/>
         </w:rPr>
-        <w:t>Built a small scheduling component in LonMaker as a backup for the existing scheduling that failed.</w:t>
+        <w:t xml:space="preserve">Built a </w:t>
+      </w:r>
+      <w:r>
+        <w:rPr>
+          <w:rFonts w:ascii="Times New Roman" w:hAnsi="Times New Roman"/>
+          <w:bCs/>
+          <w:sz w:val="24"/>
+        </w:rPr>
+        <w:t>server</w:t>
+      </w:r>
+      <w:r>
+        <w:rPr>
+          <w:rFonts w:ascii="Times New Roman" w:hAnsi="Times New Roman"/>
+          <w:bCs/>
+          <w:sz w:val="24"/>
+        </w:rPr>
+        <w:t xml:space="preserve"> monitor as a Windows server using SQL queries</w:t>
+      </w:r>
+      <w:r>
+        <w:rPr>
+          <w:rFonts w:ascii="Times New Roman" w:hAnsi="Times New Roman"/>
+          <w:bCs/>
+          <w:sz w:val="24"/>
+        </w:rPr>
+        <w:t xml:space="preserve"> to monitor an item that the server couldn’t do itself</w:t>
+      </w:r>
+      <w:r>
+        <w:rPr>
+          <w:rFonts w:ascii="Times New Roman" w:hAnsi="Times New Roman"/>
+          <w:bCs/>
+          <w:sz w:val="24"/>
+        </w:rPr>
+        <w:t xml:space="preserve"> </w:t>
+      </w:r>
+      <w:r>
+        <w:rPr>
+          <w:rFonts w:ascii="Times New Roman" w:hAnsi="Times New Roman"/>
+          <w:bCs/>
+          <w:sz w:val="24"/>
+        </w:rPr>
+        <w:t>in order to</w:t>
+      </w:r>
+      <w:r>
+        <w:rPr>
+          <w:rFonts w:ascii="Times New Roman" w:hAnsi="Times New Roman"/>
+          <w:bCs/>
+          <w:sz w:val="24"/>
+        </w:rPr>
+        <w:t xml:space="preserve"> decrease response time in case of failure</w:t>
+      </w:r>
+      <w:r>
+        <w:rPr>
+          <w:rFonts w:ascii="Times New Roman" w:hAnsi="Times New Roman"/>
+          <w:bCs/>
+          <w:sz w:val="24"/>
+        </w:rPr>
+        <w:t>.</w:t>
       </w:r>
     </w:p>
     <w:p>
@@ -2847,7 +3262,7 @@
           <w:bCs/>
           <w:sz w:val="24"/>
         </w:rPr>
-        <w:t>Built a front-end to display and manage historical advanced metering data for the region.</w:t>
+        <w:t>Built a replacement service to collected advanced metering data that was faster and more reliable.</w:t>
       </w:r>
     </w:p>
     <w:sectPr>
@@ -2858,7 +3273,7 @@
       <w:headerReference w:type="first" r:id="rId13"/>
       <w:footerReference w:type="first" r:id="rId14"/>
       <w:pgSz w:w="12240" w:h="15840"/>
-      <w:pgMar w:top="1152" w:right="1152" w:bottom="1350" w:left="1152" w:header="720" w:footer="720" w:gutter="0"/>
+      <w:pgMar w:top="1440" w:right="1440" w:bottom="1440" w:left="1440" w:header="720" w:footer="720" w:gutter="0"/>
       <w:cols w:space="720"/>
       <w:titlePg/>
       <w:docGrid w:linePitch="360"/>
@@ -2950,7 +3365,21 @@
   <w:p>
     <w:pPr>
       <w:pStyle w:val="Header"/>
+      <w:jc w:val="right"/>
+      <w:rPr>
+        <w:rFonts w:ascii="Times New Roman" w:hAnsi="Times New Roman"/>
+        <w:b/>
+        <w:sz w:val="24"/>
+      </w:rPr>
     </w:pPr>
+    <w:r>
+      <w:rPr>
+        <w:rFonts w:ascii="Times New Roman" w:hAnsi="Times New Roman"/>
+        <w:b/>
+        <w:sz w:val="24"/>
+      </w:rPr>
+      <w:t>Frédéric Morel</w:t>
+    </w:r>
   </w:p>
 </w:hdr>
 </file>

</xml_diff>